<commit_message>
Finalizando login e cadastro,iniciando home
</commit_message>
<xml_diff>
--- a/Documentos/Documentação/Documentação.docx
+++ b/Documentos/Documentação/Documentação.docx
@@ -1,6 +1,6 @@
 
 <file path=word/document.xml><?xml version="1.0" encoding="utf-8"?>
-<w:document xmlns:wpc="http://schemas.microsoft.com/office/word/2010/wordprocessingCanvas" xmlns:cx="http://schemas.microsoft.com/office/drawing/2014/chartex" xmlns:cx1="http://schemas.microsoft.com/office/drawing/2015/9/8/chartex" xmlns:cx2="http://schemas.microsoft.com/office/drawing/2015/10/21/chartex" xmlns:cx3="http://schemas.microsoft.com/office/drawing/2016/5/9/chartex" xmlns:cx4="http://schemas.microsoft.com/office/drawing/2016/5/10/chartex" xmlns:cx5="http://schemas.microsoft.com/office/drawing/2016/5/11/chartex" xmlns:cx6="http://schemas.microsoft.com/office/drawing/2016/5/12/chartex" xmlns:cx7="http://schemas.microsoft.com/office/drawing/2016/5/13/chartex" xmlns:cx8="http://schemas.microsoft.com/office/drawing/2016/5/14/chartex" xmlns:mc="http://schemas.openxmlformats.org/markup-compatibility/2006" xmlns:aink="http://schemas.microsoft.com/office/drawing/2016/ink" xmlns:am3d="http://schemas.microsoft.com/office/drawing/2017/model3d" xmlns:o="urn:schemas-microsoft-com:office:office" xmlns:oel="http://schemas.microsoft.com/office/2019/extlst" xmlns:r="http://schemas.openxmlformats.org/officeDocument/2006/relationships" xmlns:m="http://schemas.openxmlformats.org/officeDocument/2006/math" xmlns:v="urn:schemas-microsoft-com:vml" xmlns:wp14="http://schemas.microsoft.com/office/word/2010/wordprocessingDrawing" xmlns:wp="http://schemas.openxmlformats.org/drawingml/2006/wordprocessingDrawing" xmlns:w10="urn:schemas-microsoft-com:office:word" xmlns:w="http://schemas.openxmlformats.org/wordprocessingml/2006/main" xmlns:w14="http://schemas.microsoft.com/office/word/2010/wordml" xmlns:w15="http://schemas.microsoft.com/office/word/2012/wordml" xmlns:w16cex="http://schemas.microsoft.com/office/word/2018/wordml/cex" xmlns:w16cid="http://schemas.microsoft.com/office/word/2016/wordml/cid" xmlns:w16="http://schemas.microsoft.com/office/word/2018/wordml" xmlns:w16sdtdh="http://schemas.microsoft.com/office/word/2020/wordml/sdtdatahash" xmlns:w16se="http://schemas.microsoft.com/office/word/2015/wordml/symex" xmlns:wpg="http://schemas.microsoft.com/office/word/2010/wordprocessingGroup" xmlns:wpi="http://schemas.microsoft.com/office/word/2010/wordprocessingInk" xmlns:wne="http://schemas.microsoft.com/office/word/2006/wordml" xmlns:wps="http://schemas.microsoft.com/office/word/2010/wordprocessingShape" mc:Ignorable="w14 w15 w16se w16cid w16 w16cex w16sdtdh wp14">
+<w:document xmlns:wpc="http://schemas.microsoft.com/office/word/2010/wordprocessingCanvas" xmlns:cx="http://schemas.microsoft.com/office/drawing/2014/chartex" xmlns:cx1="http://schemas.microsoft.com/office/drawing/2015/9/8/chartex" xmlns:cx2="http://schemas.microsoft.com/office/drawing/2015/10/21/chartex" xmlns:cx3="http://schemas.microsoft.com/office/drawing/2016/5/9/chartex" xmlns:cx4="http://schemas.microsoft.com/office/drawing/2016/5/10/chartex" xmlns:cx5="http://schemas.microsoft.com/office/drawing/2016/5/11/chartex" xmlns:cx6="http://schemas.microsoft.com/office/drawing/2016/5/12/chartex" xmlns:cx7="http://schemas.microsoft.com/office/drawing/2016/5/13/chartex" xmlns:cx8="http://schemas.microsoft.com/office/drawing/2016/5/14/chartex" xmlns:mc="http://schemas.openxmlformats.org/markup-compatibility/2006" xmlns:aink="http://schemas.microsoft.com/office/drawing/2016/ink" xmlns:am3d="http://schemas.microsoft.com/office/drawing/2017/model3d" xmlns:o="urn:schemas-microsoft-com:office:office" xmlns:oel="http://schemas.microsoft.com/office/2019/extlst" xmlns:r="http://schemas.openxmlformats.org/officeDocument/2006/relationships" xmlns:m="http://schemas.openxmlformats.org/officeDocument/2006/math" xmlns:v="urn:schemas-microsoft-com:vml" xmlns:wp14="http://schemas.microsoft.com/office/word/2010/wordprocessingDrawing" xmlns:wp="http://schemas.openxmlformats.org/drawingml/2006/wordprocessingDrawing" xmlns:w10="urn:schemas-microsoft-com:office:word" xmlns:w="http://schemas.openxmlformats.org/wordprocessingml/2006/main" xmlns:w14="http://schemas.microsoft.com/office/word/2010/wordml" xmlns:w15="http://schemas.microsoft.com/office/word/2012/wordml" xmlns:w16cex="http://schemas.microsoft.com/office/word/2018/wordml/cex" xmlns:w16cid="http://schemas.microsoft.com/office/word/2016/wordml/cid" xmlns:w16="http://schemas.microsoft.com/office/word/2018/wordml" xmlns:w16du="http://schemas.microsoft.com/office/word/2023/wordml/word16du" xmlns:w16sdtdh="http://schemas.microsoft.com/office/word/2020/wordml/sdtdatahash" xmlns:w16sdtfl="http://schemas.microsoft.com/office/word/2024/wordml/sdtformatlock" xmlns:w16se="http://schemas.microsoft.com/office/word/2015/wordml/symex" xmlns:wpg="http://schemas.microsoft.com/office/word/2010/wordprocessingGroup" xmlns:wpi="http://schemas.microsoft.com/office/word/2010/wordprocessingInk" xmlns:wne="http://schemas.microsoft.com/office/word/2006/wordml" xmlns:wps="http://schemas.microsoft.com/office/word/2010/wordprocessingShape" mc:Ignorable="w14 w15 w16se w16cid w16 w16cex w16sdtdh w16sdtfl w16du wp14">
   <w:body>
     <w:p>
       <w:pPr>
@@ -1884,27 +1884,7 @@
           <w:sz w:val="20"/>
           <w:szCs w:val="20"/>
         </w:rPr>
-        <w:t xml:space="preserve">       </w:t>
-      </w:r>
-      <w:r>
-        <w:rPr>
-          <w:b w:val="0"/>
-          <w:bCs w:val="0"/>
-          <w:caps/>
-          <w:sz w:val="20"/>
-          <w:szCs w:val="20"/>
-        </w:rPr>
-        <w:t>4.</w:t>
-      </w:r>
-      <w:r>
-        <w:rPr>
-          <w:b w:val="0"/>
-          <w:bCs w:val="0"/>
-          <w:caps/>
-          <w:sz w:val="20"/>
-          <w:szCs w:val="20"/>
-        </w:rPr>
-        <w:t>10</w:t>
+        <w:t xml:space="preserve">       4.10</w:t>
       </w:r>
       <w:r>
         <w:rPr>
@@ -1922,37 +1902,7 @@
           <w:sz w:val="20"/>
           <w:szCs w:val="20"/>
         </w:rPr>
-        <w:t>Riscos e restrições</w:t>
-      </w:r>
-      <w:r>
-        <w:rPr>
-          <w:b w:val="0"/>
-          <w:bCs w:val="0"/>
-          <w:caps/>
-          <w:sz w:val="20"/>
-          <w:szCs w:val="20"/>
-        </w:rPr>
-        <w:t>...................</w:t>
-      </w:r>
-      <w:r>
-        <w:rPr>
-          <w:b w:val="0"/>
-          <w:bCs w:val="0"/>
-          <w:caps/>
-          <w:sz w:val="20"/>
-          <w:szCs w:val="20"/>
-        </w:rPr>
-        <w:t>.</w:t>
-      </w:r>
-      <w:r>
-        <w:rPr>
-          <w:b w:val="0"/>
-          <w:bCs w:val="0"/>
-          <w:caps/>
-          <w:sz w:val="20"/>
-          <w:szCs w:val="20"/>
-        </w:rPr>
-        <w:t>.............................</w:t>
+        <w:t>Riscos e restrições.................................................</w:t>
       </w:r>
       <w:r>
         <w:rPr>
@@ -2164,48 +2114,9 @@
           <w:tab w:val="right" w:leader="dot" w:pos="9016"/>
         </w:tabs>
         <w:rPr>
-          <w:rFonts w:ascii="Arial" w:hAnsi="Arial" w:cs="Arial"/>
-        </w:rPr>
-      </w:pPr>
-    </w:p>
-    <w:p>
-      <w:pPr>
-        <w:pStyle w:val="Sumrio1"/>
-        <w:tabs>
-          <w:tab w:val="right" w:leader="dot" w:pos="9016"/>
-        </w:tabs>
-        <w:rPr>
-          <w:rFonts w:ascii="Arial" w:hAnsi="Arial" w:cs="Arial"/>
-        </w:rPr>
-      </w:pPr>
-    </w:p>
-    <w:p>
-      <w:pPr>
-        <w:pStyle w:val="Sumrio1"/>
-        <w:tabs>
-          <w:tab w:val="right" w:leader="dot" w:pos="9016"/>
-        </w:tabs>
-        <w:rPr>
-          <w:rFonts w:ascii="Arial" w:hAnsi="Arial" w:cs="Arial"/>
-        </w:rPr>
-      </w:pPr>
-    </w:p>
-    <w:p>
-      <w:pPr>
-        <w:pStyle w:val="Sumrio1"/>
-        <w:tabs>
-          <w:tab w:val="right" w:leader="dot" w:pos="9016"/>
-        </w:tabs>
-        <w:rPr>
           <w:noProof/>
         </w:rPr>
       </w:pPr>
-      <w:r>
-        <w:rPr>
-          <w:noProof/>
-        </w:rPr>
-        <w:t xml:space="preserve"> </w:t>
-      </w:r>
     </w:p>
     <w:p>
       <w:pPr>
@@ -2214,6 +2125,7 @@
         <w:jc w:val="left"/>
       </w:pPr>
       <w:r>
+        <w:lastRenderedPageBreak/>
         <w:t>1.CONTEXTO</w:t>
       </w:r>
     </w:p>
@@ -2229,6 +2141,9 @@
       </w:r>
     </w:p>
     <w:p>
+      <w:pPr>
+        <w:jc w:val="both"/>
+      </w:pPr>
       <w:r>
         <w:t xml:space="preserve">Em 1863 o futebol da forma que conhecemos </w:t>
       </w:r>
@@ -2343,10 +2258,15 @@
         <w:t xml:space="preserve"> regras para a prática do futebol.</w:t>
       </w:r>
     </w:p>
-    <w:p/>
+    <w:p>
+      <w:pPr>
+        <w:jc w:val="both"/>
+      </w:pPr>
+    </w:p>
     <w:p>
       <w:pPr>
         <w:pStyle w:val="SubtituloOA"/>
+        <w:jc w:val="both"/>
       </w:pPr>
       <w:r>
         <w:t>1.</w:t>
@@ -2365,6 +2285,9 @@
       </w:r>
     </w:p>
     <w:p>
+      <w:pPr>
+        <w:jc w:val="both"/>
+      </w:pPr>
       <w:r>
         <w:t xml:space="preserve">Em paralelo </w:t>
       </w:r>
@@ -2424,14 +2347,22 @@
       </w:r>
     </w:p>
     <w:p>
+      <w:pPr>
+        <w:jc w:val="both"/>
+      </w:pPr>
       <w:r>
         <w:t>O Club de Regatas Botafogo foi o primeiro clube carioca campeão brasileiro de alguma modalidade esportiva: o remo, em campeonato realizado no Rio de Janeiro em outubro de 1902, com a vitória do atleta Antônio Mendes de Oliveira Castro, que anos mais tarde viria a se tornar presidente do clube.</w:t>
       </w:r>
     </w:p>
-    <w:p/>
+    <w:p>
+      <w:pPr>
+        <w:jc w:val="both"/>
+      </w:pPr>
+    </w:p>
     <w:p>
       <w:pPr>
         <w:pStyle w:val="SubtituloOA"/>
+        <w:jc w:val="both"/>
       </w:pPr>
       <w:r>
         <w:t>1.</w:t>
@@ -2445,6 +2376,7 @@
     </w:p>
     <w:p>
       <w:pPr>
+        <w:jc w:val="both"/>
         <w:rPr>
           <w:rFonts w:ascii="Arial" w:hAnsi="Arial" w:cs="Arial"/>
           <w:color w:val="000000"/>
@@ -2509,6 +2441,7 @@
         <w:t xml:space="preserve">um clube de </w:t>
       </w:r>
       <w:proofErr w:type="spellStart"/>
+      <w:proofErr w:type="gramStart"/>
       <w:r>
         <w:t>futebol</w:t>
       </w:r>
@@ -2519,6 +2452,7 @@
         <w:t>s</w:t>
       </w:r>
       <w:proofErr w:type="spellEnd"/>
+      <w:proofErr w:type="gramEnd"/>
       <w:r>
         <w:t xml:space="preserve"> meninos que residiam no bairro de Botafogo, reuniram-se com outros amigos</w:t>
       </w:r>
@@ -2582,8 +2516,10 @@
       </w:r>
     </w:p>
     <w:p>
-      <w:r>
-        <w:lastRenderedPageBreak/>
+      <w:pPr>
+        <w:jc w:val="both"/>
+      </w:pPr>
+      <w:r>
         <w:t xml:space="preserve">A primeira vitória </w:t>
       </w:r>
       <w:r>
@@ -2599,10 +2535,15 @@
         <w:t xml:space="preserve"> segundo jogo, em 21 de maio de 1905, sobre o Petropolitano, 1 a 0, gol de Flávio Ramos. Em 1906, o time participou do primeiro Campeonato Carioca e tornou-se o primeiro campeão da cidade.</w:t>
       </w:r>
     </w:p>
-    <w:p/>
+    <w:p>
+      <w:pPr>
+        <w:jc w:val="both"/>
+      </w:pPr>
+    </w:p>
     <w:p>
       <w:pPr>
         <w:pStyle w:val="SubtituloOA"/>
+        <w:jc w:val="both"/>
       </w:pPr>
       <w:r>
         <w:t>1.</w:t>
@@ -2615,6 +2556,9 @@
       </w:r>
     </w:p>
     <w:p>
+      <w:pPr>
+        <w:jc w:val="both"/>
+      </w:pPr>
       <w:r>
         <w:t>Em 11 de julho de 1942</w:t>
       </w:r>
@@ -2671,6 +2615,9 @@
       </w:r>
     </w:p>
     <w:p>
+      <w:pPr>
+        <w:jc w:val="both"/>
+      </w:pPr>
       <w:r>
         <w:t xml:space="preserve"> Em homenagem ao jogador, </w:t>
       </w:r>
@@ -2755,10 +2702,15 @@
         <w:t>.</w:t>
       </w:r>
     </w:p>
-    <w:p/>
+    <w:p>
+      <w:pPr>
+        <w:jc w:val="both"/>
+      </w:pPr>
+    </w:p>
     <w:p>
       <w:pPr>
         <w:pStyle w:val="SubtituloOA"/>
+        <w:jc w:val="both"/>
       </w:pPr>
       <w:r>
         <w:t>1.</w:t>
@@ -2771,6 +2723,9 @@
       </w:r>
     </w:p>
     <w:p>
+      <w:pPr>
+        <w:jc w:val="both"/>
+      </w:pPr>
       <w:r>
         <w:t>Os anos que se seguiram foram marcados por vitórias e</w:t>
       </w:r>
@@ -2836,6 +2791,7 @@
         <w:tabs>
           <w:tab w:val="left" w:pos="1030"/>
         </w:tabs>
+        <w:jc w:val="both"/>
         <w:rPr>
           <w:u w:val="single"/>
         </w:rPr>
@@ -2847,6 +2803,7 @@
     <w:p>
       <w:pPr>
         <w:pStyle w:val="SubtituloOA"/>
+        <w:jc w:val="both"/>
       </w:pPr>
       <w:r>
         <w:t>1.</w:t>
@@ -2859,6 +2816,9 @@
       </w:r>
     </w:p>
     <w:p>
+      <w:pPr>
+        <w:jc w:val="both"/>
+      </w:pPr>
       <w:r>
         <w:t xml:space="preserve">Em </w:t>
       </w:r>
@@ -2958,9 +2918,14 @@
         <w:t>.</w:t>
       </w:r>
     </w:p>
-    <w:p/>
-    <w:p>
-      <w:pPr>
+    <w:p>
+      <w:pPr>
+        <w:jc w:val="both"/>
+      </w:pPr>
+    </w:p>
+    <w:p>
+      <w:pPr>
+        <w:jc w:val="both"/>
         <w:rPr>
           <w:rFonts w:ascii="Arial" w:hAnsi="Arial" w:cs="Arial"/>
           <w:b/>
@@ -2970,6 +2935,7 @@
     </w:p>
     <w:p>
       <w:pPr>
+        <w:jc w:val="both"/>
         <w:rPr>
           <w:rFonts w:ascii="Arial" w:hAnsi="Arial" w:cs="Arial"/>
           <w:b/>
@@ -2979,6 +2945,7 @@
     </w:p>
     <w:p>
       <w:pPr>
+        <w:jc w:val="both"/>
         <w:rPr>
           <w:rFonts w:ascii="Arial" w:hAnsi="Arial" w:cs="Arial"/>
           <w:b/>
@@ -2990,8 +2957,10 @@
     <w:p>
       <w:pPr>
         <w:pStyle w:val="SubtituloOA"/>
-      </w:pPr>
-      <w:r>
+        <w:jc w:val="both"/>
+      </w:pPr>
+      <w:r>
+        <w:lastRenderedPageBreak/>
         <w:t>1.</w:t>
       </w:r>
       <w:r>
@@ -3005,6 +2974,9 @@
       </w:r>
     </w:p>
     <w:p>
+      <w:pPr>
+        <w:jc w:val="both"/>
+      </w:pPr>
       <w:r>
         <w:t>Como foi dito ante</w:t>
       </w:r>
@@ -3065,6 +3037,132 @@
       <w:r>
         <w:t>.</w:t>
       </w:r>
+      <w:r>
+        <w:t xml:space="preserve"> </w:t>
+      </w:r>
+      <w:r>
+        <w:t>E</w:t>
+      </w:r>
+      <w:r>
+        <w:t xml:space="preserve"> tem uma extrema importância pessoal para Lucas Sousa </w:t>
+      </w:r>
+      <w:proofErr w:type="spellStart"/>
+      <w:proofErr w:type="gramStart"/>
+      <w:r>
+        <w:t>Santos</w:t>
+      </w:r>
+      <w:r>
+        <w:t>,</w:t>
+      </w:r>
+      <w:r>
+        <w:t>eu</w:t>
+      </w:r>
+      <w:proofErr w:type="spellEnd"/>
+      <w:proofErr w:type="gramEnd"/>
+      <w:r>
+        <w:t xml:space="preserve"> o desenvolvedor do site, por ser algo presente de</w:t>
+      </w:r>
+      <w:r>
+        <w:t>sde</w:t>
+      </w:r>
+      <w:r>
+        <w:t xml:space="preserve"> minha infância, onde me uniu diversas vezes com minha família, acompanhando jogos, acompanhando notícias, </w:t>
+      </w:r>
+      <w:r>
+        <w:t xml:space="preserve">brincando etc. Para muitas pessoas o futebol é algo superficial, mas para mim o </w:t>
+      </w:r>
+      <w:r>
+        <w:t>futebol</w:t>
+      </w:r>
+      <w:r>
+        <w:t xml:space="preserve"> é algo </w:t>
+      </w:r>
+      <w:r>
+        <w:t xml:space="preserve">muito </w:t>
+      </w:r>
+      <w:proofErr w:type="gramStart"/>
+      <w:r>
+        <w:t xml:space="preserve">presente,  </w:t>
+      </w:r>
+      <w:r>
+        <w:t>em</w:t>
+      </w:r>
+      <w:proofErr w:type="gramEnd"/>
+      <w:r>
+        <w:t xml:space="preserve"> especifico o Botafogo é totalmente</w:t>
+      </w:r>
+      <w:r>
+        <w:t xml:space="preserve"> ligado com a minha vida</w:t>
+      </w:r>
+      <w:r>
+        <w:t>, o clube já me proporcionou e proporciona diversos</w:t>
+      </w:r>
+      <w:r>
+        <w:t xml:space="preserve"> </w:t>
+      </w:r>
+      <w:r>
+        <w:t xml:space="preserve">momentos </w:t>
+      </w:r>
+      <w:r>
+        <w:t>de</w:t>
+      </w:r>
+      <w:r>
+        <w:t xml:space="preserve"> triste</w:t>
+      </w:r>
+      <w:r>
+        <w:t>za</w:t>
+      </w:r>
+      <w:r>
+        <w:t xml:space="preserve">, </w:t>
+      </w:r>
+      <w:r>
+        <w:t>raiva</w:t>
+      </w:r>
+      <w:r>
+        <w:t xml:space="preserve"> e</w:t>
+      </w:r>
+      <w:r>
+        <w:t xml:space="preserve"> muita </w:t>
+      </w:r>
+      <w:r>
+        <w:t>feli</w:t>
+      </w:r>
+      <w:r>
+        <w:t>cidade</w:t>
+      </w:r>
+      <w:r>
+        <w:t xml:space="preserve"> é algo que mexe ao extremo com </w:t>
+      </w:r>
+      <w:r>
+        <w:t>meus sentimentos. O</w:t>
+      </w:r>
+      <w:r>
+        <w:t xml:space="preserve"> ano de 2020 foi o pior ano da história do clube e não </w:t>
+      </w:r>
+      <w:r>
+        <w:t>há</w:t>
+      </w:r>
+      <w:r>
+        <w:t xml:space="preserve"> como dizer que não fiquei </w:t>
+      </w:r>
+      <w:r>
+        <w:t>chateado,</w:t>
+      </w:r>
+      <w:r>
+        <w:t xml:space="preserve"> mas a reviravolta</w:t>
+      </w:r>
+      <w:r>
+        <w:t xml:space="preserve"> do clube desses anos para cá</w:t>
+      </w:r>
+      <w:r>
+        <w:t xml:space="preserve"> foi algo que coincidiu com uma das melhores épocas da minha vida, não são apenas os </w:t>
+      </w:r>
+      <w:r>
+        <w:t>títulos,</w:t>
+      </w:r>
+      <w:r>
+        <w:t xml:space="preserve"> mas sim uma parte essencial da minha vida</w:t>
+      </w:r>
     </w:p>
     <w:p/>
     <w:p>
@@ -3137,7 +3235,6 @@
         <w:pStyle w:val="TtulooA"/>
       </w:pPr>
       <w:r>
-        <w:lastRenderedPageBreak/>
         <w:t>2</w:t>
       </w:r>
       <w:r>
@@ -3349,7 +3446,6 @@
         <w:jc w:val="left"/>
       </w:pPr>
       <w:r>
-        <w:lastRenderedPageBreak/>
         <w:t>4</w:t>
       </w:r>
       <w:r>
@@ -3683,6 +3779,7 @@
         <w:rPr>
           <w:rFonts w:ascii="Arial" w:hAnsi="Arial" w:cs="Arial"/>
         </w:rPr>
+        <w:lastRenderedPageBreak/>
         <w:t>Conexão Wi-Fi;</w:t>
       </w:r>
       <w:bookmarkStart w:id="1" w:name="_Toc196150441"/>
@@ -3721,7 +3818,6 @@
         <w:spacing w:after="80" w:line="360" w:lineRule="auto"/>
       </w:pPr>
       <w:r>
-        <w:lastRenderedPageBreak/>
         <w:t>Programas e sites que serão utilizados</w:t>
       </w:r>
       <w:bookmarkEnd w:id="1"/>
@@ -3936,19 +4032,11 @@
           <w:rFonts w:ascii="Arial" w:hAnsi="Arial" w:cs="Arial"/>
         </w:rPr>
       </w:pPr>
-      <w:proofErr w:type="spellStart"/>
-      <w:r>
-        <w:rPr>
-          <w:rFonts w:ascii="Arial" w:hAnsi="Arial" w:cs="Arial"/>
-        </w:rPr>
-        <w:t>Github</w:t>
-      </w:r>
-      <w:proofErr w:type="spellEnd"/>
-      <w:r>
-        <w:rPr>
-          <w:rFonts w:ascii="Arial" w:hAnsi="Arial" w:cs="Arial"/>
-        </w:rPr>
-        <w:t xml:space="preserve"> para a compartilhar o projeto entre a equipe;</w:t>
+      <w:r>
+        <w:rPr>
+          <w:rFonts w:ascii="Arial" w:hAnsi="Arial" w:cs="Arial"/>
+        </w:rPr>
+        <w:t>Github para a compartilhar o projeto entre a equipe;</w:t>
       </w:r>
     </w:p>
     <w:p>
@@ -4078,65 +4166,22 @@
         <w:pStyle w:val="Estilo2"/>
         <w:spacing w:after="80" w:line="360" w:lineRule="auto"/>
       </w:pPr>
+      <w:r>
+        <w:t>Requisitos</w:t>
+      </w:r>
     </w:p>
     <w:p>
       <w:pPr>
         <w:pStyle w:val="Estilo2"/>
         <w:spacing w:after="80" w:line="360" w:lineRule="auto"/>
       </w:pPr>
-    </w:p>
-    <w:p>
-      <w:pPr>
-        <w:pStyle w:val="Estilo2"/>
-        <w:spacing w:after="80" w:line="360" w:lineRule="auto"/>
-      </w:pPr>
-    </w:p>
-    <w:p>
-      <w:pPr>
-        <w:pStyle w:val="Estilo2"/>
-        <w:spacing w:after="80" w:line="360" w:lineRule="auto"/>
-      </w:pPr>
-    </w:p>
-    <w:p>
-      <w:pPr>
-        <w:pStyle w:val="Estilo2"/>
-        <w:spacing w:after="80" w:line="360" w:lineRule="auto"/>
-      </w:pPr>
-    </w:p>
-    <w:p>
-      <w:pPr>
-        <w:pStyle w:val="Estilo2"/>
-        <w:spacing w:after="80" w:line="360" w:lineRule="auto"/>
-      </w:pPr>
-    </w:p>
-    <w:p>
-      <w:pPr>
-        <w:pStyle w:val="Estilo2"/>
-        <w:spacing w:after="80" w:line="360" w:lineRule="auto"/>
-      </w:pPr>
-    </w:p>
-    <w:p>
-      <w:pPr>
-        <w:pStyle w:val="Estilo2"/>
-        <w:spacing w:after="80" w:line="360" w:lineRule="auto"/>
-      </w:pPr>
-      <w:r>
-        <w:lastRenderedPageBreak/>
-        <w:t>Requisitos</w:t>
-      </w:r>
-    </w:p>
-    <w:p>
-      <w:pPr>
-        <w:pStyle w:val="Estilo2"/>
-        <w:spacing w:after="80" w:line="360" w:lineRule="auto"/>
-      </w:pPr>
       <w:r>
         <w:rPr>
           <w:noProof/>
           <w14:ligatures w14:val="standardContextual"/>
         </w:rPr>
         <w:drawing>
-          <wp:anchor distT="0" distB="0" distL="114300" distR="114300" simplePos="0" relativeHeight="251658240" behindDoc="1" locked="0" layoutInCell="1" allowOverlap="1" wp14:anchorId="305EDDAB" wp14:editId="640E48F4">
+          <wp:anchor distT="0" distB="0" distL="114300" distR="114300" simplePos="0" relativeHeight="251658240" behindDoc="1" locked="0" layoutInCell="1" allowOverlap="1" wp14:anchorId="305EDDAB" wp14:editId="02BC145D">
             <wp:simplePos x="0" y="0"/>
             <wp:positionH relativeFrom="margin">
               <wp:posOffset>389222</wp:posOffset>
@@ -4234,7 +4279,7 @@
           <w14:ligatures w14:val="standardContextual"/>
         </w:rPr>
         <w:drawing>
-          <wp:anchor distT="0" distB="0" distL="114300" distR="114300" simplePos="0" relativeHeight="251659264" behindDoc="1" locked="0" layoutInCell="1" allowOverlap="1" wp14:anchorId="743C89BE" wp14:editId="7E87E62F">
+          <wp:anchor distT="0" distB="0" distL="114300" distR="114300" simplePos="0" relativeHeight="251659264" behindDoc="1" locked="0" layoutInCell="1" allowOverlap="1" wp14:anchorId="743C89BE" wp14:editId="042B0DC6">
             <wp:simplePos x="0" y="0"/>
             <wp:positionH relativeFrom="margin">
               <wp:posOffset>394016</wp:posOffset>
@@ -4332,7 +4377,7 @@
           <w14:ligatures w14:val="standardContextual"/>
         </w:rPr>
         <w:drawing>
-          <wp:anchor distT="0" distB="0" distL="114300" distR="114300" simplePos="0" relativeHeight="251660288" behindDoc="1" locked="0" layoutInCell="1" allowOverlap="1" wp14:anchorId="28C5CFE6" wp14:editId="1847B6EB">
+          <wp:anchor distT="0" distB="0" distL="114300" distR="114300" simplePos="0" relativeHeight="251660288" behindDoc="1" locked="0" layoutInCell="1" allowOverlap="1" wp14:anchorId="28C5CFE6" wp14:editId="08ECEC1F">
             <wp:simplePos x="0" y="0"/>
             <wp:positionH relativeFrom="column">
               <wp:posOffset>386080</wp:posOffset>
@@ -4693,7 +4738,6 @@
         <w:pStyle w:val="Estilo2"/>
       </w:pPr>
       <w:r>
-        <w:lastRenderedPageBreak/>
         <w:t>Macro Cronograma</w:t>
       </w:r>
       <w:bookmarkEnd w:id="2"/>
@@ -4723,6 +4767,7 @@
           <w:sz w:val="24"/>
           <w:szCs w:val="28"/>
         </w:rPr>
+        <w:lastRenderedPageBreak/>
         <w:t>19/04</w:t>
       </w:r>
       <w:r>
@@ -4944,6 +4989,7 @@
         <w:t xml:space="preserve">Torcedores do Botafogo de Futebol e </w:t>
       </w:r>
       <w:proofErr w:type="spellStart"/>
+      <w:proofErr w:type="gramStart"/>
       <w:r>
         <w:rPr>
           <w:b w:val="0"/>
@@ -4972,6 +5018,7 @@
         <w:t>Claúdio</w:t>
       </w:r>
       <w:proofErr w:type="spellEnd"/>
+      <w:proofErr w:type="gramEnd"/>
       <w:r>
         <w:rPr>
           <w:b w:val="0"/>
@@ -5137,6 +5184,13 @@
     </w:p>
     <w:p>
       <w:pPr>
+        <w:rPr>
+          <w:rFonts w:ascii="Arial" w:hAnsi="Arial" w:cs="Arial"/>
+        </w:rPr>
+      </w:pPr>
+    </w:p>
+    <w:p>
+      <w:pPr>
         <w:pStyle w:val="Estilo2"/>
       </w:pPr>
       <w:r>
@@ -5190,6 +5244,7 @@
         </w:rPr>
         <w:t xml:space="preserve">A api </w:t>
       </w:r>
+      <w:proofErr w:type="gramStart"/>
       <w:r>
         <w:rPr>
           <w:b w:val="0"/>
@@ -5197,7 +5252,17 @@
           <w:sz w:val="24"/>
           <w:szCs w:val="28"/>
         </w:rPr>
-        <w:t>estará funcionando corretamente</w:t>
+        <w:t>estará funcionando</w:t>
+      </w:r>
+      <w:proofErr w:type="gramEnd"/>
+      <w:r>
+        <w:rPr>
+          <w:b w:val="0"/>
+          <w:bCs w:val="0"/>
+          <w:sz w:val="24"/>
+          <w:szCs w:val="28"/>
+        </w:rPr>
+        <w:t xml:space="preserve"> corretamente</w:t>
       </w:r>
       <w:r>
         <w:rPr>
@@ -5287,13 +5352,6 @@
         <w:rPr>
           <w:sz w:val="24"/>
           <w:szCs w:val="28"/>
-        </w:rPr>
-      </w:pPr>
-    </w:p>
-    <w:p>
-      <w:pPr>
-        <w:rPr>
-          <w:rFonts w:ascii="Arial" w:hAnsi="Arial" w:cs="Arial"/>
         </w:rPr>
       </w:pPr>
     </w:p>
@@ -5323,7 +5381,7 @@
 </file>
 
 <file path=word/endnotes.xml><?xml version="1.0" encoding="utf-8"?>
-<w:endnotes xmlns:wpc="http://schemas.microsoft.com/office/word/2010/wordprocessingCanvas" xmlns:cx="http://schemas.microsoft.com/office/drawing/2014/chartex" xmlns:cx1="http://schemas.microsoft.com/office/drawing/2015/9/8/chartex" xmlns:cx2="http://schemas.microsoft.com/office/drawing/2015/10/21/chartex" xmlns:cx3="http://schemas.microsoft.com/office/drawing/2016/5/9/chartex" xmlns:cx4="http://schemas.microsoft.com/office/drawing/2016/5/10/chartex" xmlns:cx5="http://schemas.microsoft.com/office/drawing/2016/5/11/chartex" xmlns:cx6="http://schemas.microsoft.com/office/drawing/2016/5/12/chartex" xmlns:cx7="http://schemas.microsoft.com/office/drawing/2016/5/13/chartex" xmlns:cx8="http://schemas.microsoft.com/office/drawing/2016/5/14/chartex" xmlns:mc="http://schemas.openxmlformats.org/markup-compatibility/2006" xmlns:aink="http://schemas.microsoft.com/office/drawing/2016/ink" xmlns:am3d="http://schemas.microsoft.com/office/drawing/2017/model3d" xmlns:o="urn:schemas-microsoft-com:office:office" xmlns:oel="http://schemas.microsoft.com/office/2019/extlst" xmlns:r="http://schemas.openxmlformats.org/officeDocument/2006/relationships" xmlns:m="http://schemas.openxmlformats.org/officeDocument/2006/math" xmlns:v="urn:schemas-microsoft-com:vml" xmlns:wp14="http://schemas.microsoft.com/office/word/2010/wordprocessingDrawing" xmlns:wp="http://schemas.openxmlformats.org/drawingml/2006/wordprocessingDrawing" xmlns:w10="urn:schemas-microsoft-com:office:word" xmlns:w="http://schemas.openxmlformats.org/wordprocessingml/2006/main" xmlns:w14="http://schemas.microsoft.com/office/word/2010/wordml" xmlns:w15="http://schemas.microsoft.com/office/word/2012/wordml" xmlns:w16cex="http://schemas.microsoft.com/office/word/2018/wordml/cex" xmlns:w16cid="http://schemas.microsoft.com/office/word/2016/wordml/cid" xmlns:w16="http://schemas.microsoft.com/office/word/2018/wordml" xmlns:w16sdtdh="http://schemas.microsoft.com/office/word/2020/wordml/sdtdatahash" xmlns:w16se="http://schemas.microsoft.com/office/word/2015/wordml/symex" xmlns:wpg="http://schemas.microsoft.com/office/word/2010/wordprocessingGroup" xmlns:wpi="http://schemas.microsoft.com/office/word/2010/wordprocessingInk" xmlns:wne="http://schemas.microsoft.com/office/word/2006/wordml" xmlns:wps="http://schemas.microsoft.com/office/word/2010/wordprocessingShape" mc:Ignorable="w14 w15 w16se w16cid w16 w16cex w16sdtdh wp14">
+<w:endnotes xmlns:wpc="http://schemas.microsoft.com/office/word/2010/wordprocessingCanvas" xmlns:cx="http://schemas.microsoft.com/office/drawing/2014/chartex" xmlns:cx1="http://schemas.microsoft.com/office/drawing/2015/9/8/chartex" xmlns:cx2="http://schemas.microsoft.com/office/drawing/2015/10/21/chartex" xmlns:cx3="http://schemas.microsoft.com/office/drawing/2016/5/9/chartex" xmlns:cx4="http://schemas.microsoft.com/office/drawing/2016/5/10/chartex" xmlns:cx5="http://schemas.microsoft.com/office/drawing/2016/5/11/chartex" xmlns:cx6="http://schemas.microsoft.com/office/drawing/2016/5/12/chartex" xmlns:cx7="http://schemas.microsoft.com/office/drawing/2016/5/13/chartex" xmlns:cx8="http://schemas.microsoft.com/office/drawing/2016/5/14/chartex" xmlns:mc="http://schemas.openxmlformats.org/markup-compatibility/2006" xmlns:aink="http://schemas.microsoft.com/office/drawing/2016/ink" xmlns:am3d="http://schemas.microsoft.com/office/drawing/2017/model3d" xmlns:o="urn:schemas-microsoft-com:office:office" xmlns:oel="http://schemas.microsoft.com/office/2019/extlst" xmlns:r="http://schemas.openxmlformats.org/officeDocument/2006/relationships" xmlns:m="http://schemas.openxmlformats.org/officeDocument/2006/math" xmlns:v="urn:schemas-microsoft-com:vml" xmlns:wp14="http://schemas.microsoft.com/office/word/2010/wordprocessingDrawing" xmlns:wp="http://schemas.openxmlformats.org/drawingml/2006/wordprocessingDrawing" xmlns:w10="urn:schemas-microsoft-com:office:word" xmlns:w="http://schemas.openxmlformats.org/wordprocessingml/2006/main" xmlns:w14="http://schemas.microsoft.com/office/word/2010/wordml" xmlns:w15="http://schemas.microsoft.com/office/word/2012/wordml" xmlns:w16cex="http://schemas.microsoft.com/office/word/2018/wordml/cex" xmlns:w16cid="http://schemas.microsoft.com/office/word/2016/wordml/cid" xmlns:w16="http://schemas.microsoft.com/office/word/2018/wordml" xmlns:w16du="http://schemas.microsoft.com/office/word/2023/wordml/word16du" xmlns:w16sdtdh="http://schemas.microsoft.com/office/word/2020/wordml/sdtdatahash" xmlns:w16sdtfl="http://schemas.microsoft.com/office/word/2024/wordml/sdtformatlock" xmlns:w16se="http://schemas.microsoft.com/office/word/2015/wordml/symex" xmlns:wpg="http://schemas.microsoft.com/office/word/2010/wordprocessingGroup" xmlns:wpi="http://schemas.microsoft.com/office/word/2010/wordprocessingInk" xmlns:wne="http://schemas.microsoft.com/office/word/2006/wordml" xmlns:wps="http://schemas.microsoft.com/office/word/2010/wordprocessingShape" mc:Ignorable="w14 w15 w16se w16cid w16 w16cex w16sdtdh w16sdtfl w16du wp14">
   <w:endnote w:type="separator" w:id="-1">
     <w:p>
       <w:pPr>
@@ -5348,7 +5406,7 @@
 </file>
 
 <file path=word/footer1.xml><?xml version="1.0" encoding="utf-8"?>
-<w:ftr xmlns:wpc="http://schemas.microsoft.com/office/word/2010/wordprocessingCanvas" xmlns:cx="http://schemas.microsoft.com/office/drawing/2014/chartex" xmlns:cx1="http://schemas.microsoft.com/office/drawing/2015/9/8/chartex" xmlns:cx2="http://schemas.microsoft.com/office/drawing/2015/10/21/chartex" xmlns:cx3="http://schemas.microsoft.com/office/drawing/2016/5/9/chartex" xmlns:cx4="http://schemas.microsoft.com/office/drawing/2016/5/10/chartex" xmlns:cx5="http://schemas.microsoft.com/office/drawing/2016/5/11/chartex" xmlns:cx6="http://schemas.microsoft.com/office/drawing/2016/5/12/chartex" xmlns:cx7="http://schemas.microsoft.com/office/drawing/2016/5/13/chartex" xmlns:cx8="http://schemas.microsoft.com/office/drawing/2016/5/14/chartex" xmlns:mc="http://schemas.openxmlformats.org/markup-compatibility/2006" xmlns:aink="http://schemas.microsoft.com/office/drawing/2016/ink" xmlns:am3d="http://schemas.microsoft.com/office/drawing/2017/model3d" xmlns:o="urn:schemas-microsoft-com:office:office" xmlns:oel="http://schemas.microsoft.com/office/2019/extlst" xmlns:r="http://schemas.openxmlformats.org/officeDocument/2006/relationships" xmlns:m="http://schemas.openxmlformats.org/officeDocument/2006/math" xmlns:v="urn:schemas-microsoft-com:vml" xmlns:wp14="http://schemas.microsoft.com/office/word/2010/wordprocessingDrawing" xmlns:wp="http://schemas.openxmlformats.org/drawingml/2006/wordprocessingDrawing" xmlns:w10="urn:schemas-microsoft-com:office:word" xmlns:w="http://schemas.openxmlformats.org/wordprocessingml/2006/main" xmlns:w14="http://schemas.microsoft.com/office/word/2010/wordml" xmlns:w15="http://schemas.microsoft.com/office/word/2012/wordml" xmlns:w16cex="http://schemas.microsoft.com/office/word/2018/wordml/cex" xmlns:w16cid="http://schemas.microsoft.com/office/word/2016/wordml/cid" xmlns:w16="http://schemas.microsoft.com/office/word/2018/wordml" xmlns:w16sdtdh="http://schemas.microsoft.com/office/word/2020/wordml/sdtdatahash" xmlns:w16se="http://schemas.microsoft.com/office/word/2015/wordml/symex" xmlns:wpg="http://schemas.microsoft.com/office/word/2010/wordprocessingGroup" xmlns:wpi="http://schemas.microsoft.com/office/word/2010/wordprocessingInk" xmlns:wne="http://schemas.microsoft.com/office/word/2006/wordml" xmlns:wps="http://schemas.microsoft.com/office/word/2010/wordprocessingShape" mc:Ignorable="w14 w15 w16se w16cid w16 w16cex w16sdtdh wp14">
+<w:ftr xmlns:wpc="http://schemas.microsoft.com/office/word/2010/wordprocessingCanvas" xmlns:cx="http://schemas.microsoft.com/office/drawing/2014/chartex" xmlns:cx1="http://schemas.microsoft.com/office/drawing/2015/9/8/chartex" xmlns:cx2="http://schemas.microsoft.com/office/drawing/2015/10/21/chartex" xmlns:cx3="http://schemas.microsoft.com/office/drawing/2016/5/9/chartex" xmlns:cx4="http://schemas.microsoft.com/office/drawing/2016/5/10/chartex" xmlns:cx5="http://schemas.microsoft.com/office/drawing/2016/5/11/chartex" xmlns:cx6="http://schemas.microsoft.com/office/drawing/2016/5/12/chartex" xmlns:cx7="http://schemas.microsoft.com/office/drawing/2016/5/13/chartex" xmlns:cx8="http://schemas.microsoft.com/office/drawing/2016/5/14/chartex" xmlns:mc="http://schemas.openxmlformats.org/markup-compatibility/2006" xmlns:aink="http://schemas.microsoft.com/office/drawing/2016/ink" xmlns:am3d="http://schemas.microsoft.com/office/drawing/2017/model3d" xmlns:o="urn:schemas-microsoft-com:office:office" xmlns:oel="http://schemas.microsoft.com/office/2019/extlst" xmlns:r="http://schemas.openxmlformats.org/officeDocument/2006/relationships" xmlns:m="http://schemas.openxmlformats.org/officeDocument/2006/math" xmlns:v="urn:schemas-microsoft-com:vml" xmlns:wp14="http://schemas.microsoft.com/office/word/2010/wordprocessingDrawing" xmlns:wp="http://schemas.openxmlformats.org/drawingml/2006/wordprocessingDrawing" xmlns:w10="urn:schemas-microsoft-com:office:word" xmlns:w="http://schemas.openxmlformats.org/wordprocessingml/2006/main" xmlns:w14="http://schemas.microsoft.com/office/word/2010/wordml" xmlns:w15="http://schemas.microsoft.com/office/word/2012/wordml" xmlns:w16cex="http://schemas.microsoft.com/office/word/2018/wordml/cex" xmlns:w16cid="http://schemas.microsoft.com/office/word/2016/wordml/cid" xmlns:w16="http://schemas.microsoft.com/office/word/2018/wordml" xmlns:w16du="http://schemas.microsoft.com/office/word/2023/wordml/word16du" xmlns:w16sdtdh="http://schemas.microsoft.com/office/word/2020/wordml/sdtdatahash" xmlns:w16sdtfl="http://schemas.microsoft.com/office/word/2024/wordml/sdtformatlock" xmlns:w16se="http://schemas.microsoft.com/office/word/2015/wordml/symex" xmlns:wpg="http://schemas.microsoft.com/office/word/2010/wordprocessingGroup" xmlns:wpi="http://schemas.microsoft.com/office/word/2010/wordprocessingInk" xmlns:wne="http://schemas.microsoft.com/office/word/2006/wordml" xmlns:wps="http://schemas.microsoft.com/office/word/2010/wordprocessingShape" mc:Ignorable="w14 w15 w16se w16cid w16 w16cex w16sdtdh w16sdtfl w16du wp14">
   <w:sdt>
     <w:sdtPr>
       <w:id w:val="1246844017"/>
@@ -5391,7 +5449,7 @@
 </file>
 
 <file path=word/footnotes.xml><?xml version="1.0" encoding="utf-8"?>
-<w:footnotes xmlns:wpc="http://schemas.microsoft.com/office/word/2010/wordprocessingCanvas" xmlns:cx="http://schemas.microsoft.com/office/drawing/2014/chartex" xmlns:cx1="http://schemas.microsoft.com/office/drawing/2015/9/8/chartex" xmlns:cx2="http://schemas.microsoft.com/office/drawing/2015/10/21/chartex" xmlns:cx3="http://schemas.microsoft.com/office/drawing/2016/5/9/chartex" xmlns:cx4="http://schemas.microsoft.com/office/drawing/2016/5/10/chartex" xmlns:cx5="http://schemas.microsoft.com/office/drawing/2016/5/11/chartex" xmlns:cx6="http://schemas.microsoft.com/office/drawing/2016/5/12/chartex" xmlns:cx7="http://schemas.microsoft.com/office/drawing/2016/5/13/chartex" xmlns:cx8="http://schemas.microsoft.com/office/drawing/2016/5/14/chartex" xmlns:mc="http://schemas.openxmlformats.org/markup-compatibility/2006" xmlns:aink="http://schemas.microsoft.com/office/drawing/2016/ink" xmlns:am3d="http://schemas.microsoft.com/office/drawing/2017/model3d" xmlns:o="urn:schemas-microsoft-com:office:office" xmlns:oel="http://schemas.microsoft.com/office/2019/extlst" xmlns:r="http://schemas.openxmlformats.org/officeDocument/2006/relationships" xmlns:m="http://schemas.openxmlformats.org/officeDocument/2006/math" xmlns:v="urn:schemas-microsoft-com:vml" xmlns:wp14="http://schemas.microsoft.com/office/word/2010/wordprocessingDrawing" xmlns:wp="http://schemas.openxmlformats.org/drawingml/2006/wordprocessingDrawing" xmlns:w10="urn:schemas-microsoft-com:office:word" xmlns:w="http://schemas.openxmlformats.org/wordprocessingml/2006/main" xmlns:w14="http://schemas.microsoft.com/office/word/2010/wordml" xmlns:w15="http://schemas.microsoft.com/office/word/2012/wordml" xmlns:w16cex="http://schemas.microsoft.com/office/word/2018/wordml/cex" xmlns:w16cid="http://schemas.microsoft.com/office/word/2016/wordml/cid" xmlns:w16="http://schemas.microsoft.com/office/word/2018/wordml" xmlns:w16sdtdh="http://schemas.microsoft.com/office/word/2020/wordml/sdtdatahash" xmlns:w16se="http://schemas.microsoft.com/office/word/2015/wordml/symex" xmlns:wpg="http://schemas.microsoft.com/office/word/2010/wordprocessingGroup" xmlns:wpi="http://schemas.microsoft.com/office/word/2010/wordprocessingInk" xmlns:wne="http://schemas.microsoft.com/office/word/2006/wordml" xmlns:wps="http://schemas.microsoft.com/office/word/2010/wordprocessingShape" mc:Ignorable="w14 w15 w16se w16cid w16 w16cex w16sdtdh wp14">
+<w:footnotes xmlns:wpc="http://schemas.microsoft.com/office/word/2010/wordprocessingCanvas" xmlns:cx="http://schemas.microsoft.com/office/drawing/2014/chartex" xmlns:cx1="http://schemas.microsoft.com/office/drawing/2015/9/8/chartex" xmlns:cx2="http://schemas.microsoft.com/office/drawing/2015/10/21/chartex" xmlns:cx3="http://schemas.microsoft.com/office/drawing/2016/5/9/chartex" xmlns:cx4="http://schemas.microsoft.com/office/drawing/2016/5/10/chartex" xmlns:cx5="http://schemas.microsoft.com/office/drawing/2016/5/11/chartex" xmlns:cx6="http://schemas.microsoft.com/office/drawing/2016/5/12/chartex" xmlns:cx7="http://schemas.microsoft.com/office/drawing/2016/5/13/chartex" xmlns:cx8="http://schemas.microsoft.com/office/drawing/2016/5/14/chartex" xmlns:mc="http://schemas.openxmlformats.org/markup-compatibility/2006" xmlns:aink="http://schemas.microsoft.com/office/drawing/2016/ink" xmlns:am3d="http://schemas.microsoft.com/office/drawing/2017/model3d" xmlns:o="urn:schemas-microsoft-com:office:office" xmlns:oel="http://schemas.microsoft.com/office/2019/extlst" xmlns:r="http://schemas.openxmlformats.org/officeDocument/2006/relationships" xmlns:m="http://schemas.openxmlformats.org/officeDocument/2006/math" xmlns:v="urn:schemas-microsoft-com:vml" xmlns:wp14="http://schemas.microsoft.com/office/word/2010/wordprocessingDrawing" xmlns:wp="http://schemas.openxmlformats.org/drawingml/2006/wordprocessingDrawing" xmlns:w10="urn:schemas-microsoft-com:office:word" xmlns:w="http://schemas.openxmlformats.org/wordprocessingml/2006/main" xmlns:w14="http://schemas.microsoft.com/office/word/2010/wordml" xmlns:w15="http://schemas.microsoft.com/office/word/2012/wordml" xmlns:w16cex="http://schemas.microsoft.com/office/word/2018/wordml/cex" xmlns:w16cid="http://schemas.microsoft.com/office/word/2016/wordml/cid" xmlns:w16="http://schemas.microsoft.com/office/word/2018/wordml" xmlns:w16du="http://schemas.microsoft.com/office/word/2023/wordml/word16du" xmlns:w16sdtdh="http://schemas.microsoft.com/office/word/2020/wordml/sdtdatahash" xmlns:w16sdtfl="http://schemas.microsoft.com/office/word/2024/wordml/sdtformatlock" xmlns:w16se="http://schemas.microsoft.com/office/word/2015/wordml/symex" xmlns:wpg="http://schemas.microsoft.com/office/word/2010/wordprocessingGroup" xmlns:wpi="http://schemas.microsoft.com/office/word/2010/wordprocessingInk" xmlns:wne="http://schemas.microsoft.com/office/word/2006/wordml" xmlns:wps="http://schemas.microsoft.com/office/word/2010/wordprocessingShape" mc:Ignorable="w14 w15 w16se w16cid w16 w16cex w16sdtdh w16sdtfl w16du wp14">
   <w:footnote w:type="separator" w:id="-1">
     <w:p>
       <w:pPr>
@@ -5416,7 +5474,7 @@
 </file>
 
 <file path=word/numbering.xml><?xml version="1.0" encoding="utf-8"?>
-<w:numbering xmlns:wpc="http://schemas.microsoft.com/office/word/2010/wordprocessingCanvas" xmlns:cx="http://schemas.microsoft.com/office/drawing/2014/chartex" xmlns:cx1="http://schemas.microsoft.com/office/drawing/2015/9/8/chartex" xmlns:cx2="http://schemas.microsoft.com/office/drawing/2015/10/21/chartex" xmlns:cx3="http://schemas.microsoft.com/office/drawing/2016/5/9/chartex" xmlns:cx4="http://schemas.microsoft.com/office/drawing/2016/5/10/chartex" xmlns:cx5="http://schemas.microsoft.com/office/drawing/2016/5/11/chartex" xmlns:cx6="http://schemas.microsoft.com/office/drawing/2016/5/12/chartex" xmlns:cx7="http://schemas.microsoft.com/office/drawing/2016/5/13/chartex" xmlns:cx8="http://schemas.microsoft.com/office/drawing/2016/5/14/chartex" xmlns:mc="http://schemas.openxmlformats.org/markup-compatibility/2006" xmlns:aink="http://schemas.microsoft.com/office/drawing/2016/ink" xmlns:am3d="http://schemas.microsoft.com/office/drawing/2017/model3d" xmlns:o="urn:schemas-microsoft-com:office:office" xmlns:oel="http://schemas.microsoft.com/office/2019/extlst" xmlns:r="http://schemas.openxmlformats.org/officeDocument/2006/relationships" xmlns:m="http://schemas.openxmlformats.org/officeDocument/2006/math" xmlns:v="urn:schemas-microsoft-com:vml" xmlns:wp14="http://schemas.microsoft.com/office/word/2010/wordprocessingDrawing" xmlns:wp="http://schemas.openxmlformats.org/drawingml/2006/wordprocessingDrawing" xmlns:w10="urn:schemas-microsoft-com:office:word" xmlns:w="http://schemas.openxmlformats.org/wordprocessingml/2006/main" xmlns:w14="http://schemas.microsoft.com/office/word/2010/wordml" xmlns:w15="http://schemas.microsoft.com/office/word/2012/wordml" xmlns:w16cex="http://schemas.microsoft.com/office/word/2018/wordml/cex" xmlns:w16cid="http://schemas.microsoft.com/office/word/2016/wordml/cid" xmlns:w16="http://schemas.microsoft.com/office/word/2018/wordml" xmlns:w16sdtdh="http://schemas.microsoft.com/office/word/2020/wordml/sdtdatahash" xmlns:w16se="http://schemas.microsoft.com/office/word/2015/wordml/symex" xmlns:wpg="http://schemas.microsoft.com/office/word/2010/wordprocessingGroup" xmlns:wpi="http://schemas.microsoft.com/office/word/2010/wordprocessingInk" xmlns:wne="http://schemas.microsoft.com/office/word/2006/wordml" xmlns:wps="http://schemas.microsoft.com/office/word/2010/wordprocessingShape" mc:Ignorable="w14 w15 w16se w16cid w16 w16cex w16sdtdh wp14">
+<w:numbering xmlns:wpc="http://schemas.microsoft.com/office/word/2010/wordprocessingCanvas" xmlns:cx="http://schemas.microsoft.com/office/drawing/2014/chartex" xmlns:cx1="http://schemas.microsoft.com/office/drawing/2015/9/8/chartex" xmlns:cx2="http://schemas.microsoft.com/office/drawing/2015/10/21/chartex" xmlns:cx3="http://schemas.microsoft.com/office/drawing/2016/5/9/chartex" xmlns:cx4="http://schemas.microsoft.com/office/drawing/2016/5/10/chartex" xmlns:cx5="http://schemas.microsoft.com/office/drawing/2016/5/11/chartex" xmlns:cx6="http://schemas.microsoft.com/office/drawing/2016/5/12/chartex" xmlns:cx7="http://schemas.microsoft.com/office/drawing/2016/5/13/chartex" xmlns:cx8="http://schemas.microsoft.com/office/drawing/2016/5/14/chartex" xmlns:mc="http://schemas.openxmlformats.org/markup-compatibility/2006" xmlns:aink="http://schemas.microsoft.com/office/drawing/2016/ink" xmlns:am3d="http://schemas.microsoft.com/office/drawing/2017/model3d" xmlns:o="urn:schemas-microsoft-com:office:office" xmlns:oel="http://schemas.microsoft.com/office/2019/extlst" xmlns:r="http://schemas.openxmlformats.org/officeDocument/2006/relationships" xmlns:m="http://schemas.openxmlformats.org/officeDocument/2006/math" xmlns:v="urn:schemas-microsoft-com:vml" xmlns:wp14="http://schemas.microsoft.com/office/word/2010/wordprocessingDrawing" xmlns:wp="http://schemas.openxmlformats.org/drawingml/2006/wordprocessingDrawing" xmlns:w10="urn:schemas-microsoft-com:office:word" xmlns:w="http://schemas.openxmlformats.org/wordprocessingml/2006/main" xmlns:w14="http://schemas.microsoft.com/office/word/2010/wordml" xmlns:w15="http://schemas.microsoft.com/office/word/2012/wordml" xmlns:w16cex="http://schemas.microsoft.com/office/word/2018/wordml/cex" xmlns:w16cid="http://schemas.microsoft.com/office/word/2016/wordml/cid" xmlns:w16="http://schemas.microsoft.com/office/word/2018/wordml" xmlns:w16du="http://schemas.microsoft.com/office/word/2023/wordml/word16du" xmlns:w16sdtdh="http://schemas.microsoft.com/office/word/2020/wordml/sdtdatahash" xmlns:w16sdtfl="http://schemas.microsoft.com/office/word/2024/wordml/sdtformatlock" xmlns:w16se="http://schemas.microsoft.com/office/word/2015/wordml/symex" xmlns:wpg="http://schemas.microsoft.com/office/word/2010/wordprocessingGroup" xmlns:wpi="http://schemas.microsoft.com/office/word/2010/wordprocessingInk" xmlns:wne="http://schemas.microsoft.com/office/word/2006/wordml" xmlns:wps="http://schemas.microsoft.com/office/word/2010/wordprocessingShape" mc:Ignorable="w14 w15 w16se w16cid w16 w16cex w16sdtdh w16sdtfl w16du wp14">
   <w:abstractNum w:abstractNumId="0" w15:restartNumberingAfterBreak="0">
     <w:nsid w:val="0EC5CAAD"/>
     <w:multiLevelType w:val="hybridMultilevel"/>
@@ -6697,7 +6755,7 @@
 </file>
 
 <file path=word/styles.xml><?xml version="1.0" encoding="utf-8"?>
-<w:styles xmlns:mc="http://schemas.openxmlformats.org/markup-compatibility/2006" xmlns:r="http://schemas.openxmlformats.org/officeDocument/2006/relationships" xmlns:w="http://schemas.openxmlformats.org/wordprocessingml/2006/main" xmlns:w14="http://schemas.microsoft.com/office/word/2010/wordml" xmlns:w15="http://schemas.microsoft.com/office/word/2012/wordml" xmlns:w16cex="http://schemas.microsoft.com/office/word/2018/wordml/cex" xmlns:w16cid="http://schemas.microsoft.com/office/word/2016/wordml/cid" xmlns:w16="http://schemas.microsoft.com/office/word/2018/wordml" xmlns:w16sdtdh="http://schemas.microsoft.com/office/word/2020/wordml/sdtdatahash" xmlns:w16se="http://schemas.microsoft.com/office/word/2015/wordml/symex" mc:Ignorable="w14 w15 w16se w16cid w16 w16cex w16sdtdh">
+<w:styles xmlns:mc="http://schemas.openxmlformats.org/markup-compatibility/2006" xmlns:r="http://schemas.openxmlformats.org/officeDocument/2006/relationships" xmlns:w="http://schemas.openxmlformats.org/wordprocessingml/2006/main" xmlns:w14="http://schemas.microsoft.com/office/word/2010/wordml" xmlns:w15="http://schemas.microsoft.com/office/word/2012/wordml" xmlns:w16cex="http://schemas.microsoft.com/office/word/2018/wordml/cex" xmlns:w16cid="http://schemas.microsoft.com/office/word/2016/wordml/cid" xmlns:w16="http://schemas.microsoft.com/office/word/2018/wordml" xmlns:w16du="http://schemas.microsoft.com/office/word/2023/wordml/word16du" xmlns:w16sdtdh="http://schemas.microsoft.com/office/word/2020/wordml/sdtdatahash" xmlns:w16sdtfl="http://schemas.microsoft.com/office/word/2024/wordml/sdtformatlock" xmlns:w16se="http://schemas.microsoft.com/office/word/2015/wordml/symex" mc:Ignorable="w14 w15 w16se w16cid w16 w16cex w16sdtdh w16sdtfl w16du">
   <w:docDefaults>
     <w:rPrDefault>
       <w:rPr>

</xml_diff>